<commit_message>
753302 Updated for IOC Exit
</commit_message>
<xml_diff>
--- a/Env_Depl_Impl/Build 6/ib_2_0_p608_ig.docx
+++ b/Env_Depl_Impl/Build 6/ib_2_0_p608_ig.docx
@@ -7,13 +7,16 @@
         <w:pStyle w:val="Title"/>
       </w:pPr>
       <w:bookmarkStart w:id="0" w:name="_Toc205632711"/>
-      <w:bookmarkStart w:id="1" w:name="_GoBack"/>
-      <w:bookmarkEnd w:id="1"/>
       <w:r>
         <w:t xml:space="preserve">Medical Care Collection Fund (MCCF) Electronic Data Interchange (EDI) Transaction Applications Suite (TAS) </w:t>
       </w:r>
-      <w:r>
-        <w:t xml:space="preserve">eBilling </w:t>
+      <w:proofErr w:type="spellStart"/>
+      <w:r>
+        <w:t>eBilling</w:t>
+      </w:r>
+      <w:proofErr w:type="spellEnd"/>
+      <w:r>
+        <w:t xml:space="preserve"> </w:t>
       </w:r>
       <w:r>
         <w:t>Build</w:t>
@@ -44,7 +47,7 @@
         <w:t xml:space="preserve">Version </w:t>
       </w:r>
       <w:r>
-        <w:t>1</w:t>
+        <w:t>2</w:t>
       </w:r>
       <w:r>
         <w:t>.0</w:t>
@@ -227,10 +230,10 @@
         <w:tblLook w:val="0000" w:firstRow="0" w:lastRow="0" w:firstColumn="0" w:lastColumn="0" w:noHBand="0" w:noVBand="0"/>
       </w:tblPr>
       <w:tblGrid>
-        <w:gridCol w:w="1737"/>
-        <w:gridCol w:w="1086"/>
-        <w:gridCol w:w="4415"/>
-        <w:gridCol w:w="2338"/>
+        <w:gridCol w:w="1697"/>
+        <w:gridCol w:w="1060"/>
+        <w:gridCol w:w="4310"/>
+        <w:gridCol w:w="2283"/>
       </w:tblGrid>
       <w:tr>
         <w:trPr>
@@ -460,6 +463,13 @@
                 <w:szCs w:val="20"/>
               </w:rPr>
             </w:pPr>
+            <w:r>
+              <w:rPr>
+                <w:rFonts w:ascii="Arial" w:hAnsi="Arial" w:cs="Arial"/>
+                <w:szCs w:val="20"/>
+              </w:rPr>
+              <w:t>April 2019</w:t>
+            </w:r>
           </w:p>
         </w:tc>
         <w:tc>
@@ -474,6 +484,13 @@
                 <w:szCs w:val="20"/>
               </w:rPr>
             </w:pPr>
+            <w:r>
+              <w:rPr>
+                <w:rFonts w:ascii="Arial" w:hAnsi="Arial" w:cs="Arial"/>
+                <w:szCs w:val="20"/>
+              </w:rPr>
+              <w:t>2.0</w:t>
+            </w:r>
           </w:p>
         </w:tc>
         <w:tc>
@@ -488,6 +505,13 @@
                 <w:szCs w:val="20"/>
               </w:rPr>
             </w:pPr>
+            <w:r>
+              <w:rPr>
+                <w:rFonts w:ascii="Arial" w:hAnsi="Arial" w:cs="Arial"/>
+                <w:szCs w:val="20"/>
+              </w:rPr>
+              <w:t>IOC completed updates</w:t>
+            </w:r>
           </w:p>
         </w:tc>
         <w:tc>
@@ -502,6 +526,26 @@
                 <w:szCs w:val="20"/>
               </w:rPr>
             </w:pPr>
+            <w:r>
+              <w:rPr>
+                <w:szCs w:val="22"/>
+              </w:rPr>
+              <w:t xml:space="preserve">MCCF EDI TAS </w:t>
+            </w:r>
+            <w:proofErr w:type="spellStart"/>
+            <w:r>
+              <w:rPr>
+                <w:szCs w:val="22"/>
+              </w:rPr>
+              <w:t>eBilling</w:t>
+            </w:r>
+            <w:proofErr w:type="spellEnd"/>
+            <w:r>
+              <w:rPr>
+                <w:szCs w:val="22"/>
+              </w:rPr>
+              <w:t xml:space="preserve"> Development Team</w:t>
+            </w:r>
           </w:p>
         </w:tc>
       </w:tr>
@@ -549,6 +593,8 @@
                 <w:szCs w:val="20"/>
               </w:rPr>
             </w:pPr>
+            <w:bookmarkStart w:id="1" w:name="_GoBack"/>
+            <w:bookmarkEnd w:id="1"/>
           </w:p>
         </w:tc>
         <w:tc>
@@ -5881,7 +5927,13 @@
         <w:t>IB*2.0*592</w:t>
       </w:r>
       <w:r>
-        <w:t xml:space="preserve"> must be installed </w:t>
+        <w:t xml:space="preserve"> </w:t>
+      </w:r>
+      <w:r>
+        <w:t xml:space="preserve">and IB*2.0*621 </w:t>
+      </w:r>
+      <w:r>
+        <w:t xml:space="preserve">must be installed </w:t>
       </w:r>
       <w:r>
         <w:rPr>
@@ -5971,12 +6023,21 @@
         <w:t xml:space="preserve">Table </w:t>
       </w:r>
       <w:r>
+        <w:rPr>
+          <w:noProof/>
+        </w:rPr>
         <w:fldChar w:fldCharType="begin"/>
       </w:r>
       <w:r>
+        <w:rPr>
+          <w:noProof/>
+        </w:rPr>
         <w:instrText xml:space="preserve"> SEQ Table \* ARABIC </w:instrText>
       </w:r>
       <w:r>
+        <w:rPr>
+          <w:noProof/>
+        </w:rPr>
         <w:fldChar w:fldCharType="separate"/>
       </w:r>
       <w:r>
@@ -6010,11 +6071,11 @@
         <w:tblLook w:val="01E0" w:firstRow="1" w:lastRow="1" w:firstColumn="1" w:lastColumn="1" w:noHBand="0" w:noVBand="0"/>
       </w:tblPr>
       <w:tblGrid>
-        <w:gridCol w:w="543"/>
-        <w:gridCol w:w="2743"/>
-        <w:gridCol w:w="1423"/>
-        <w:gridCol w:w="3444"/>
-        <w:gridCol w:w="1423"/>
+        <w:gridCol w:w="530"/>
+        <w:gridCol w:w="2678"/>
+        <w:gridCol w:w="1390"/>
+        <w:gridCol w:w="3362"/>
+        <w:gridCol w:w="1390"/>
       </w:tblGrid>
       <w:tr>
         <w:trPr>
@@ -6739,8 +6800,16 @@
               <w:rPr>
                 <w:lang w:val="en-AU"/>
               </w:rPr>
-              <w:t>Individual Veterans Administration Medical Centers</w:t>
+              <w:t xml:space="preserve">Individual Veterans Administration Medical </w:t>
             </w:r>
+            <w:proofErr w:type="spellStart"/>
+            <w:r>
+              <w:rPr>
+                <w:lang w:val="en-AU"/>
+              </w:rPr>
+              <w:t>Centers</w:t>
+            </w:r>
+            <w:proofErr w:type="spellEnd"/>
             <w:r>
               <w:rPr>
                 <w:lang w:val="en-AU"/>
@@ -7665,7 +7734,44 @@
         </w:numPr>
       </w:pPr>
       <w:r>
-        <w:t>TBD</w:t>
+        <w:t>Dublin</w:t>
+      </w:r>
+    </w:p>
+    <w:p>
+      <w:pPr>
+        <w:pStyle w:val="ListParagraph"/>
+        <w:numPr>
+          <w:ilvl w:val="0"/>
+          <w:numId w:val="17"/>
+        </w:numPr>
+      </w:pPr>
+      <w:r>
+        <w:lastRenderedPageBreak/>
+        <w:t>Martinsburg</w:t>
+      </w:r>
+    </w:p>
+    <w:p>
+      <w:pPr>
+        <w:pStyle w:val="ListParagraph"/>
+        <w:numPr>
+          <w:ilvl w:val="0"/>
+          <w:numId w:val="17"/>
+        </w:numPr>
+      </w:pPr>
+      <w:r>
+        <w:t>Orlando</w:t>
+      </w:r>
+    </w:p>
+    <w:p>
+      <w:pPr>
+        <w:pStyle w:val="ListParagraph"/>
+        <w:numPr>
+          <w:ilvl w:val="0"/>
+          <w:numId w:val="17"/>
+        </w:numPr>
+      </w:pPr>
+      <w:r>
+        <w:t>Tomah</w:t>
       </w:r>
     </w:p>
     <w:p>
@@ -7675,7 +7781,6 @@
     </w:p>
     <w:p>
       <w:r>
-        <w:lastRenderedPageBreak/>
         <w:t xml:space="preserve">Upon national release all VAMCs are expected to install this patch </w:t>
       </w:r>
       <w:r>
@@ -7751,12 +7856,21 @@
         <w:t xml:space="preserve">Table </w:t>
       </w:r>
       <w:r>
+        <w:rPr>
+          <w:noProof/>
+        </w:rPr>
         <w:fldChar w:fldCharType="begin"/>
       </w:r>
       <w:r>
+        <w:rPr>
+          <w:noProof/>
+        </w:rPr>
         <w:instrText xml:space="preserve"> SEQ Table \* ARABIC </w:instrText>
       </w:r>
       <w:r>
+        <w:rPr>
+          <w:noProof/>
+        </w:rPr>
         <w:fldChar w:fldCharType="separate"/>
       </w:r>
       <w:r>
@@ -7795,11 +7909,11 @@
         <w:tblLook w:val="01E0" w:firstRow="1" w:lastRow="1" w:firstColumn="1" w:lastColumn="1" w:noHBand="0" w:noVBand="0"/>
       </w:tblPr>
       <w:tblGrid>
-        <w:gridCol w:w="1622"/>
-        <w:gridCol w:w="2109"/>
-        <w:gridCol w:w="2325"/>
-        <w:gridCol w:w="2011"/>
-        <w:gridCol w:w="1509"/>
+        <w:gridCol w:w="1776"/>
+        <w:gridCol w:w="2012"/>
+        <w:gridCol w:w="2222"/>
+        <w:gridCol w:w="1915"/>
+        <w:gridCol w:w="1425"/>
       </w:tblGrid>
       <w:tr>
         <w:trPr>
@@ -7807,7 +7921,7 @@
         </w:trPr>
         <w:tc>
           <w:tcPr>
-            <w:tcW w:w="847" w:type="pct"/>
+            <w:tcW w:w="949" w:type="pct"/>
             <w:tcBorders>
               <w:bottom w:val="single" w:sz="4" w:space="0" w:color="auto"/>
             </w:tcBorders>
@@ -7825,7 +7939,7 @@
         </w:tc>
         <w:tc>
           <w:tcPr>
-            <w:tcW w:w="1101" w:type="pct"/>
+            <w:tcW w:w="1076" w:type="pct"/>
             <w:tcBorders>
               <w:bottom w:val="single" w:sz="4" w:space="0" w:color="auto"/>
             </w:tcBorders>
@@ -7843,7 +7957,7 @@
         </w:tc>
         <w:tc>
           <w:tcPr>
-            <w:tcW w:w="1214" w:type="pct"/>
+            <w:tcW w:w="1188" w:type="pct"/>
             <w:tcBorders>
               <w:bottom w:val="single" w:sz="4" w:space="0" w:color="auto"/>
             </w:tcBorders>
@@ -7861,7 +7975,7 @@
         </w:tc>
         <w:tc>
           <w:tcPr>
-            <w:tcW w:w="1050" w:type="pct"/>
+            <w:tcW w:w="1024" w:type="pct"/>
             <w:tcBorders>
               <w:bottom w:val="single" w:sz="4" w:space="0" w:color="auto"/>
             </w:tcBorders>
@@ -7879,7 +7993,7 @@
         </w:tc>
         <w:tc>
           <w:tcPr>
-            <w:tcW w:w="788" w:type="pct"/>
+            <w:tcW w:w="762" w:type="pct"/>
             <w:tcBorders>
               <w:bottom w:val="single" w:sz="4" w:space="0" w:color="auto"/>
             </w:tcBorders>
@@ -7902,7 +8016,7 @@
         </w:trPr>
         <w:tc>
           <w:tcPr>
-            <w:tcW w:w="847" w:type="pct"/>
+            <w:tcW w:w="949" w:type="pct"/>
             <w:tcBorders>
               <w:bottom w:val="single" w:sz="4" w:space="0" w:color="auto"/>
             </w:tcBorders>
@@ -7912,13 +8026,13 @@
               <w:pStyle w:val="TableText"/>
             </w:pPr>
             <w:r>
-              <w:t>TBD</w:t>
+              <w:t>Dublin</w:t>
             </w:r>
           </w:p>
         </w:tc>
         <w:tc>
           <w:tcPr>
-            <w:tcW w:w="1101" w:type="pct"/>
+            <w:tcW w:w="1076" w:type="pct"/>
             <w:tcBorders>
               <w:bottom w:val="single" w:sz="4" w:space="0" w:color="auto"/>
             </w:tcBorders>
@@ -7934,7 +8048,7 @@
         </w:tc>
         <w:tc>
           <w:tcPr>
-            <w:tcW w:w="1214" w:type="pct"/>
+            <w:tcW w:w="1188" w:type="pct"/>
             <w:tcBorders>
               <w:bottom w:val="single" w:sz="4" w:space="0" w:color="auto"/>
             </w:tcBorders>
@@ -7950,7 +8064,7 @@
         </w:tc>
         <w:tc>
           <w:tcPr>
-            <w:tcW w:w="1050" w:type="pct"/>
+            <w:tcW w:w="1024" w:type="pct"/>
             <w:tcBorders>
               <w:bottom w:val="single" w:sz="4" w:space="0" w:color="auto"/>
             </w:tcBorders>
@@ -7966,7 +8080,7 @@
         </w:tc>
         <w:tc>
           <w:tcPr>
-            <w:tcW w:w="788" w:type="pct"/>
+            <w:tcW w:w="762" w:type="pct"/>
             <w:tcBorders>
               <w:bottom w:val="single" w:sz="4" w:space="0" w:color="auto"/>
             </w:tcBorders>
@@ -7987,33 +8101,33 @@
         </w:trPr>
         <w:tc>
           <w:tcPr>
-            <w:tcW w:w="847" w:type="pct"/>
+            <w:tcW w:w="949" w:type="pct"/>
           </w:tcPr>
           <w:p>
             <w:pPr>
               <w:pStyle w:val="TableText"/>
             </w:pPr>
             <w:r>
-              <w:t>TBD</w:t>
+              <w:t>Martinsburg</w:t>
             </w:r>
           </w:p>
         </w:tc>
         <w:tc>
           <w:tcPr>
-            <w:tcW w:w="1101" w:type="pct"/>
+            <w:tcW w:w="1076" w:type="pct"/>
           </w:tcPr>
           <w:p>
             <w:pPr>
               <w:pStyle w:val="TableText"/>
             </w:pPr>
             <w:r>
-              <w:t>Testers need to obtain access  to the Test Environments</w:t>
+              <w:t>Testers need to obtain access to the Test Environments</w:t>
             </w:r>
           </w:p>
         </w:tc>
         <w:tc>
           <w:tcPr>
-            <w:tcW w:w="1214" w:type="pct"/>
+            <w:tcW w:w="1188" w:type="pct"/>
           </w:tcPr>
           <w:p>
             <w:pPr>
@@ -8026,7 +8140,7 @@
         </w:tc>
         <w:tc>
           <w:tcPr>
-            <w:tcW w:w="1050" w:type="pct"/>
+            <w:tcW w:w="1024" w:type="pct"/>
           </w:tcPr>
           <w:p>
             <w:pPr>
@@ -8039,7 +8153,7 @@
         </w:tc>
         <w:tc>
           <w:tcPr>
-            <w:tcW w:w="788" w:type="pct"/>
+            <w:tcW w:w="762" w:type="pct"/>
           </w:tcPr>
           <w:p>
             <w:pPr>
@@ -8057,7 +8171,7 @@
         </w:trPr>
         <w:tc>
           <w:tcPr>
-            <w:tcW w:w="847" w:type="pct"/>
+            <w:tcW w:w="949" w:type="pct"/>
             <w:tcBorders>
               <w:top w:val="single" w:sz="4" w:space="0" w:color="auto"/>
               <w:left w:val="single" w:sz="4" w:space="0" w:color="auto"/>
@@ -8070,13 +8184,13 @@
               <w:pStyle w:val="TableText"/>
             </w:pPr>
             <w:r>
-              <w:t>TBD</w:t>
+              <w:t>Orlando</w:t>
             </w:r>
           </w:p>
         </w:tc>
         <w:tc>
           <w:tcPr>
-            <w:tcW w:w="1101" w:type="pct"/>
+            <w:tcW w:w="1076" w:type="pct"/>
             <w:tcBorders>
               <w:top w:val="single" w:sz="4" w:space="0" w:color="auto"/>
               <w:left w:val="single" w:sz="4" w:space="0" w:color="auto"/>
@@ -8089,13 +8203,13 @@
               <w:pStyle w:val="TableText"/>
             </w:pPr>
             <w:r>
-              <w:t>Testers need to obtain access  to the Test Environments</w:t>
+              <w:t>Testers need to obtain access to the Test Environments</w:t>
             </w:r>
           </w:p>
         </w:tc>
         <w:tc>
           <w:tcPr>
-            <w:tcW w:w="1214" w:type="pct"/>
+            <w:tcW w:w="1188" w:type="pct"/>
             <w:tcBorders>
               <w:top w:val="single" w:sz="4" w:space="0" w:color="auto"/>
               <w:left w:val="single" w:sz="4" w:space="0" w:color="auto"/>
@@ -8114,7 +8228,7 @@
         </w:tc>
         <w:tc>
           <w:tcPr>
-            <w:tcW w:w="1050" w:type="pct"/>
+            <w:tcW w:w="1024" w:type="pct"/>
             <w:tcBorders>
               <w:top w:val="single" w:sz="4" w:space="0" w:color="auto"/>
               <w:left w:val="single" w:sz="4" w:space="0" w:color="auto"/>
@@ -8133,7 +8247,107 @@
         </w:tc>
         <w:tc>
           <w:tcPr>
-            <w:tcW w:w="788" w:type="pct"/>
+            <w:tcW w:w="762" w:type="pct"/>
+            <w:tcBorders>
+              <w:top w:val="single" w:sz="4" w:space="0" w:color="auto"/>
+              <w:left w:val="single" w:sz="4" w:space="0" w:color="auto"/>
+              <w:bottom w:val="single" w:sz="4" w:space="0" w:color="auto"/>
+              <w:right w:val="single" w:sz="4" w:space="0" w:color="auto"/>
+            </w:tcBorders>
+          </w:tcPr>
+          <w:p>
+            <w:pPr>
+              <w:pStyle w:val="TableText"/>
+            </w:pPr>
+            <w:r>
+              <w:t>N/A</w:t>
+            </w:r>
+          </w:p>
+        </w:tc>
+      </w:tr>
+      <w:tr>
+        <w:trPr>
+          <w:cantSplit/>
+        </w:trPr>
+        <w:tc>
+          <w:tcPr>
+            <w:tcW w:w="949" w:type="pct"/>
+            <w:tcBorders>
+              <w:top w:val="single" w:sz="4" w:space="0" w:color="auto"/>
+              <w:left w:val="single" w:sz="4" w:space="0" w:color="auto"/>
+              <w:bottom w:val="single" w:sz="4" w:space="0" w:color="auto"/>
+              <w:right w:val="single" w:sz="4" w:space="0" w:color="auto"/>
+            </w:tcBorders>
+          </w:tcPr>
+          <w:p>
+            <w:pPr>
+              <w:pStyle w:val="TableText"/>
+            </w:pPr>
+            <w:r>
+              <w:t>Tomah</w:t>
+            </w:r>
+          </w:p>
+        </w:tc>
+        <w:tc>
+          <w:tcPr>
+            <w:tcW w:w="1076" w:type="pct"/>
+            <w:tcBorders>
+              <w:top w:val="single" w:sz="4" w:space="0" w:color="auto"/>
+              <w:left w:val="single" w:sz="4" w:space="0" w:color="auto"/>
+              <w:bottom w:val="single" w:sz="4" w:space="0" w:color="auto"/>
+              <w:right w:val="single" w:sz="4" w:space="0" w:color="auto"/>
+            </w:tcBorders>
+          </w:tcPr>
+          <w:p>
+            <w:pPr>
+              <w:pStyle w:val="TableText"/>
+            </w:pPr>
+            <w:r>
+              <w:t>Testers need to obtain access to the Test Environments</w:t>
+            </w:r>
+          </w:p>
+        </w:tc>
+        <w:tc>
+          <w:tcPr>
+            <w:tcW w:w="1188" w:type="pct"/>
+            <w:tcBorders>
+              <w:top w:val="single" w:sz="4" w:space="0" w:color="auto"/>
+              <w:left w:val="single" w:sz="4" w:space="0" w:color="auto"/>
+              <w:bottom w:val="single" w:sz="4" w:space="0" w:color="auto"/>
+              <w:right w:val="single" w:sz="4" w:space="0" w:color="auto"/>
+            </w:tcBorders>
+          </w:tcPr>
+          <w:p>
+            <w:pPr>
+              <w:pStyle w:val="TableText"/>
+            </w:pPr>
+            <w:r>
+              <w:t>N/A</w:t>
+            </w:r>
+          </w:p>
+        </w:tc>
+        <w:tc>
+          <w:tcPr>
+            <w:tcW w:w="1024" w:type="pct"/>
+            <w:tcBorders>
+              <w:top w:val="single" w:sz="4" w:space="0" w:color="auto"/>
+              <w:left w:val="single" w:sz="4" w:space="0" w:color="auto"/>
+              <w:bottom w:val="single" w:sz="4" w:space="0" w:color="auto"/>
+              <w:right w:val="single" w:sz="4" w:space="0" w:color="auto"/>
+            </w:tcBorders>
+          </w:tcPr>
+          <w:p>
+            <w:pPr>
+              <w:pStyle w:val="TableText"/>
+            </w:pPr>
+            <w:r>
+              <w:t>Grant the assigned testers the necessary access to the Test Environment(s)</w:t>
+            </w:r>
+          </w:p>
+        </w:tc>
+        <w:tc>
+          <w:tcPr>
+            <w:tcW w:w="762" w:type="pct"/>
             <w:tcBorders>
               <w:top w:val="single" w:sz="4" w:space="0" w:color="auto"/>
               <w:left w:val="single" w:sz="4" w:space="0" w:color="auto"/>
@@ -8205,11 +8419,11 @@
         <w:tblLook w:val="01E0" w:firstRow="1" w:lastRow="1" w:firstColumn="1" w:lastColumn="1" w:noHBand="0" w:noVBand="0"/>
       </w:tblPr>
       <w:tblGrid>
-        <w:gridCol w:w="1591"/>
-        <w:gridCol w:w="2116"/>
-        <w:gridCol w:w="2333"/>
-        <w:gridCol w:w="2019"/>
-        <w:gridCol w:w="1517"/>
+        <w:gridCol w:w="1554"/>
+        <w:gridCol w:w="2066"/>
+        <w:gridCol w:w="2278"/>
+        <w:gridCol w:w="1971"/>
+        <w:gridCol w:w="1481"/>
       </w:tblGrid>
       <w:tr>
         <w:trPr>
@@ -8388,6 +8602,7 @@
       <w:bookmarkEnd w:id="66"/>
       <w:bookmarkEnd w:id="67"/>
       <w:r>
+        <w:lastRenderedPageBreak/>
         <w:t>Resources</w:t>
       </w:r>
       <w:bookmarkEnd w:id="68"/>
@@ -8471,10 +8686,10 @@
         <w:tblLook w:val="01E0" w:firstRow="1" w:lastRow="1" w:firstColumn="1" w:lastColumn="1" w:noHBand="0" w:noVBand="0"/>
       </w:tblPr>
       <w:tblGrid>
-        <w:gridCol w:w="2394"/>
-        <w:gridCol w:w="2394"/>
-        <w:gridCol w:w="2394"/>
-        <w:gridCol w:w="2394"/>
+        <w:gridCol w:w="2337"/>
+        <w:gridCol w:w="2337"/>
+        <w:gridCol w:w="2338"/>
+        <w:gridCol w:w="2338"/>
       </w:tblGrid>
       <w:tr>
         <w:trPr>
@@ -8625,7 +8840,6 @@
       <w:bookmarkEnd w:id="86"/>
       <w:bookmarkEnd w:id="87"/>
       <w:r>
-        <w:lastRenderedPageBreak/>
         <w:t>Hardware</w:t>
       </w:r>
       <w:bookmarkEnd w:id="88"/>
@@ -8681,12 +8895,12 @@
         <w:tblLook w:val="01E0" w:firstRow="1" w:lastRow="1" w:firstColumn="1" w:lastColumn="1" w:noHBand="0" w:noVBand="0"/>
       </w:tblPr>
       <w:tblGrid>
-        <w:gridCol w:w="1541"/>
-        <w:gridCol w:w="1542"/>
-        <w:gridCol w:w="1542"/>
-        <w:gridCol w:w="1731"/>
-        <w:gridCol w:w="1682"/>
-        <w:gridCol w:w="1538"/>
+        <w:gridCol w:w="1506"/>
+        <w:gridCol w:w="1505"/>
+        <w:gridCol w:w="1505"/>
+        <w:gridCol w:w="1690"/>
+        <w:gridCol w:w="1642"/>
+        <w:gridCol w:w="1502"/>
       </w:tblGrid>
       <w:tr>
         <w:trPr>
@@ -8948,12 +9162,12 @@
         <w:tblLook w:val="01E0" w:firstRow="1" w:lastRow="1" w:firstColumn="1" w:lastColumn="1" w:noHBand="0" w:noVBand="0"/>
       </w:tblPr>
       <w:tblGrid>
-        <w:gridCol w:w="1671"/>
-        <w:gridCol w:w="1515"/>
-        <w:gridCol w:w="1517"/>
-        <w:gridCol w:w="1705"/>
-        <w:gridCol w:w="1657"/>
-        <w:gridCol w:w="1511"/>
+        <w:gridCol w:w="1632"/>
+        <w:gridCol w:w="1480"/>
+        <w:gridCol w:w="1481"/>
+        <w:gridCol w:w="1664"/>
+        <w:gridCol w:w="1618"/>
+        <w:gridCol w:w="1475"/>
       </w:tblGrid>
       <w:tr>
         <w:trPr>
@@ -9264,6 +9478,125 @@
           </w:p>
         </w:tc>
       </w:tr>
+      <w:tr>
+        <w:trPr>
+          <w:cantSplit/>
+        </w:trPr>
+        <w:tc>
+          <w:tcPr>
+            <w:tcW w:w="872" w:type="pct"/>
+            <w:tcBorders>
+              <w:top w:val="single" w:sz="4" w:space="0" w:color="auto"/>
+              <w:left w:val="single" w:sz="4" w:space="0" w:color="auto"/>
+              <w:bottom w:val="single" w:sz="4" w:space="0" w:color="auto"/>
+              <w:right w:val="single" w:sz="4" w:space="0" w:color="auto"/>
+            </w:tcBorders>
+          </w:tcPr>
+          <w:p>
+            <w:pPr>
+              <w:pStyle w:val="TableText"/>
+            </w:pPr>
+            <w:r>
+              <w:t>IB*2.0*621</w:t>
+            </w:r>
+          </w:p>
+        </w:tc>
+        <w:tc>
+          <w:tcPr>
+            <w:tcW w:w="791" w:type="pct"/>
+            <w:tcBorders>
+              <w:top w:val="single" w:sz="4" w:space="0" w:color="auto"/>
+              <w:left w:val="single" w:sz="4" w:space="0" w:color="auto"/>
+              <w:bottom w:val="single" w:sz="4" w:space="0" w:color="auto"/>
+              <w:right w:val="single" w:sz="4" w:space="0" w:color="auto"/>
+            </w:tcBorders>
+          </w:tcPr>
+          <w:p>
+            <w:pPr>
+              <w:pStyle w:val="TableText"/>
+            </w:pPr>
+            <w:r>
+              <w:t>N/A</w:t>
+            </w:r>
+          </w:p>
+        </w:tc>
+        <w:tc>
+          <w:tcPr>
+            <w:tcW w:w="792" w:type="pct"/>
+            <w:tcBorders>
+              <w:top w:val="single" w:sz="4" w:space="0" w:color="auto"/>
+              <w:left w:val="single" w:sz="4" w:space="0" w:color="auto"/>
+              <w:bottom w:val="single" w:sz="4" w:space="0" w:color="auto"/>
+              <w:right w:val="single" w:sz="4" w:space="0" w:color="auto"/>
+            </w:tcBorders>
+          </w:tcPr>
+          <w:p>
+            <w:pPr>
+              <w:pStyle w:val="TableText"/>
+            </w:pPr>
+            <w:r>
+              <w:t>Nationally released version</w:t>
+            </w:r>
+          </w:p>
+        </w:tc>
+        <w:tc>
+          <w:tcPr>
+            <w:tcW w:w="890" w:type="pct"/>
+            <w:tcBorders>
+              <w:top w:val="single" w:sz="4" w:space="0" w:color="auto"/>
+              <w:left w:val="single" w:sz="4" w:space="0" w:color="auto"/>
+              <w:bottom w:val="single" w:sz="4" w:space="0" w:color="auto"/>
+              <w:right w:val="single" w:sz="4" w:space="0" w:color="auto"/>
+            </w:tcBorders>
+          </w:tcPr>
+          <w:p>
+            <w:pPr>
+              <w:pStyle w:val="TableText"/>
+            </w:pPr>
+            <w:r>
+              <w:t>N/A</w:t>
+            </w:r>
+          </w:p>
+        </w:tc>
+        <w:tc>
+          <w:tcPr>
+            <w:tcW w:w="865" w:type="pct"/>
+            <w:tcBorders>
+              <w:top w:val="single" w:sz="4" w:space="0" w:color="auto"/>
+              <w:left w:val="single" w:sz="4" w:space="0" w:color="auto"/>
+              <w:bottom w:val="single" w:sz="4" w:space="0" w:color="auto"/>
+              <w:right w:val="single" w:sz="4" w:space="0" w:color="auto"/>
+            </w:tcBorders>
+          </w:tcPr>
+          <w:p>
+            <w:pPr>
+              <w:pStyle w:val="TableText"/>
+            </w:pPr>
+            <w:r>
+              <w:t>N/A</w:t>
+            </w:r>
+          </w:p>
+        </w:tc>
+        <w:tc>
+          <w:tcPr>
+            <w:tcW w:w="789" w:type="pct"/>
+            <w:tcBorders>
+              <w:top w:val="single" w:sz="4" w:space="0" w:color="auto"/>
+              <w:left w:val="single" w:sz="4" w:space="0" w:color="auto"/>
+              <w:bottom w:val="single" w:sz="4" w:space="0" w:color="auto"/>
+              <w:right w:val="single" w:sz="4" w:space="0" w:color="auto"/>
+            </w:tcBorders>
+          </w:tcPr>
+          <w:p>
+            <w:pPr>
+              <w:pStyle w:val="TableText"/>
+            </w:pPr>
+            <w:r>
+              <w:t>N/A</w:t>
+            </w:r>
+          </w:p>
+        </w:tc>
+      </w:tr>
     </w:tbl>
     <w:p>
       <w:pPr>
@@ -9288,6 +9621,7 @@
       <w:bookmarkStart w:id="96" w:name="_Toc421540871"/>
       <w:bookmarkStart w:id="97" w:name="_Toc527634187"/>
       <w:r>
+        <w:lastRenderedPageBreak/>
         <w:t>Co</w:t>
       </w:r>
       <w:r>
@@ -9307,11 +9641,16 @@
         <w:t>T</w:t>
       </w:r>
       <w:r>
-        <w:t>he sites that are participating in field testing (IOC) will use the “Patch Tracking” message in Outlook to communicate with the e</w:t>
+        <w:t xml:space="preserve">he sites that are participating in field testing (IOC) will use the “Patch Tracking” message in Outlook to communicate with the </w:t>
+      </w:r>
+      <w:proofErr w:type="spellStart"/>
+      <w:r>
+        <w:t>e</w:t>
       </w:r>
       <w:r>
         <w:t>Billing</w:t>
       </w:r>
+      <w:proofErr w:type="spellEnd"/>
       <w:r>
         <w:t xml:space="preserve"> eBusiness team, the developers, and product support personnel.</w:t>
       </w:r>
@@ -9453,11 +9792,7 @@
               <w:pStyle w:val="TableHeading"/>
             </w:pPr>
             <w:r>
-              <w:t xml:space="preserve">Individual who </w:t>
-            </w:r>
-            <w:r>
-              <w:lastRenderedPageBreak/>
-              <w:t>completed task</w:t>
+              <w:t>Individual who completed task</w:t>
             </w:r>
           </w:p>
         </w:tc>
@@ -9476,7 +9811,6 @@
               <w:pStyle w:val="TableText"/>
             </w:pPr>
             <w:r>
-              <w:lastRenderedPageBreak/>
               <w:t>Deploy</w:t>
             </w:r>
           </w:p>
@@ -9929,7 +10263,15 @@
         <w:t>IB*2.0*608</w:t>
       </w:r>
       <w:r>
-        <w:t xml:space="preserve"> will be transmitted via a PackMan message and can be pulled from the NPM. It is not a host file, and therefore does not need to be downloaded separately.</w:t>
+        <w:t xml:space="preserve"> will be transmitted via a </w:t>
+      </w:r>
+      <w:proofErr w:type="spellStart"/>
+      <w:r>
+        <w:t>PackMan</w:t>
+      </w:r>
+      <w:proofErr w:type="spellEnd"/>
+      <w:r>
+        <w:t xml:space="preserve"> message and can be pulled from the NPM. It is not a host file, and therefore does not need to be downloaded separately.</w:t>
       </w:r>
     </w:p>
     <w:p>
@@ -9982,6 +10324,7 @@
       </w:pPr>
       <w:bookmarkStart w:id="181" w:name="_Toc527634194"/>
       <w:r>
+        <w:lastRenderedPageBreak/>
         <w:t>Installation Scripts</w:t>
       </w:r>
       <w:bookmarkEnd w:id="181"/>
@@ -10039,7 +10382,15 @@
         <w:t>The following staff</w:t>
       </w:r>
       <w:r>
-        <w:t xml:space="preserve"> will need access to the PackMan mes</w:t>
+        <w:t xml:space="preserve"> will need access to the </w:t>
+      </w:r>
+      <w:proofErr w:type="spellStart"/>
+      <w:r>
+        <w:t>PackMan</w:t>
+      </w:r>
+      <w:proofErr w:type="spellEnd"/>
+      <w:r>
+        <w:t xml:space="preserve"> mes</w:t>
       </w:r>
       <w:r>
         <w:t>sage containing the IB*2.0*</w:t>
@@ -10066,11 +10417,7 @@
         <w:t xml:space="preserve"> </w:t>
       </w:r>
       <w:r>
-        <w:t xml:space="preserve">The software is to be installed </w:t>
-      </w:r>
-      <w:r>
-        <w:lastRenderedPageBreak/>
-        <w:t xml:space="preserve">by the site’s or region’s </w:t>
+        <w:t xml:space="preserve">The software is to be installed by the site’s or region’s </w:t>
       </w:r>
       <w:r>
         <w:t>designated:</w:t>
@@ -10192,7 +10539,15 @@
         </w:numPr>
       </w:pPr>
       <w:r>
-        <w:t>The Post-install (IBY608PO) will automatically generate the one-time Insurance Company EDI Parameter Report and send an email to the eBiz Rapid Response Group</w:t>
+        <w:t xml:space="preserve">The Post-install (IBY608PO) will automatically generate the one-time Insurance Company EDI Parameter Report and send an email to the </w:t>
+      </w:r>
+      <w:proofErr w:type="spellStart"/>
+      <w:r>
+        <w:t>eBiz</w:t>
+      </w:r>
+      <w:proofErr w:type="spellEnd"/>
+      <w:r>
+        <w:t xml:space="preserve"> Rapid Response Group</w:t>
       </w:r>
       <w:r>
         <w:t>, (“</w:t>
@@ -10269,6 +10624,7 @@
       </w:pPr>
       <w:bookmarkStart w:id="191" w:name="_Toc527634202"/>
       <w:r>
+        <w:lastRenderedPageBreak/>
         <w:t>Back-Out</w:t>
       </w:r>
       <w:r>
@@ -10446,7 +10802,6 @@
       <w:bookmarkStart w:id="194" w:name="_Toc478982589"/>
       <w:bookmarkStart w:id="195" w:name="_Toc527634204"/>
       <w:r>
-        <w:lastRenderedPageBreak/>
         <w:t>After National Release but During the Designated Support Period</w:t>
       </w:r>
       <w:bookmarkEnd w:id="194"/>
@@ -10759,6 +11114,7 @@
         <w:rPr>
           <w:szCs w:val="22"/>
         </w:rPr>
+        <w:lastRenderedPageBreak/>
         <w:t xml:space="preserve">The </w:t>
       </w:r>
       <w:r>
@@ -11350,7 +11706,21 @@
         <w:rPr>
           <w:szCs w:val="22"/>
         </w:rPr>
-        <w:t xml:space="preserve"> the option EI -  "Insurance Company Entry/Edit" [IBCN INSURANCE CO EDIT] to update the Billing/EDI Parameters</w:t>
+        <w:t xml:space="preserve"> the option EI </w:t>
+      </w:r>
+      <w:proofErr w:type="gramStart"/>
+      <w:r>
+        <w:rPr>
+          <w:szCs w:val="22"/>
+        </w:rPr>
+        <w:t>-  "</w:t>
+      </w:r>
+      <w:proofErr w:type="gramEnd"/>
+      <w:r>
+        <w:rPr>
+          <w:szCs w:val="22"/>
+        </w:rPr>
+        <w:t>Insurance Company Entry/Edit" [IBCN INSURANCE CO EDIT] to update the Billing/EDI Parameters</w:t>
       </w:r>
       <w:r>
         <w:rPr>
@@ -11377,7 +11747,21 @@
         <w:rPr>
           <w:szCs w:val="22"/>
         </w:rPr>
-        <w:t xml:space="preserve"> the EDI - Transmit?: prompt should b</w:t>
+        <w:t xml:space="preserve"> the EDI - </w:t>
+      </w:r>
+      <w:proofErr w:type="gramStart"/>
+      <w:r>
+        <w:rPr>
+          <w:szCs w:val="22"/>
+        </w:rPr>
+        <w:t>Transmit?:</w:t>
+      </w:r>
+      <w:proofErr w:type="gramEnd"/>
+      <w:r>
+        <w:rPr>
+          <w:szCs w:val="22"/>
+        </w:rPr>
+        <w:t xml:space="preserve"> prompt should b</w:t>
       </w:r>
       <w:r>
         <w:rPr>
@@ -11500,7 +11884,21 @@
         <w:rPr>
           <w:szCs w:val="22"/>
         </w:rPr>
-        <w:t xml:space="preserve"> generated and sent to the eBiz Rapid Response group (</w:t>
+        <w:t xml:space="preserve"> generated and sent to the </w:t>
+      </w:r>
+      <w:proofErr w:type="spellStart"/>
+      <w:r>
+        <w:rPr>
+          <w:szCs w:val="22"/>
+        </w:rPr>
+        <w:t>eBiz</w:t>
+      </w:r>
+      <w:proofErr w:type="spellEnd"/>
+      <w:r>
+        <w:rPr>
+          <w:szCs w:val="22"/>
+        </w:rPr>
+        <w:t xml:space="preserve"> Rapid Response group (</w:t>
       </w:r>
       <w:hyperlink r:id="rId20" w:history="1">
         <w:r>
@@ -11941,6 +12339,7 @@
     </w:p>
     <w:p>
       <w:r>
+        <w:lastRenderedPageBreak/>
         <w:t>Non-MCCF Unbilled Amounts Report:</w:t>
       </w:r>
     </w:p>
@@ -12255,7 +12654,6 @@
         <w:rPr>
           <w:szCs w:val="22"/>
         </w:rPr>
-        <w:lastRenderedPageBreak/>
         <w:t xml:space="preserve">The </w:t>
       </w:r>
       <w:r>
@@ -12923,7 +13321,15 @@
         <w:ind w:left="0"/>
       </w:pPr>
       <w:r>
-        <w:t xml:space="preserve">Since the eBilling software is tightly integrated </w:t>
+        <w:t xml:space="preserve">Since the </w:t>
+      </w:r>
+      <w:proofErr w:type="spellStart"/>
+      <w:r>
+        <w:t>eBilling</w:t>
+      </w:r>
+      <w:proofErr w:type="spellEnd"/>
+      <w:r>
+        <w:t xml:space="preserve"> software is tightly integrated </w:t>
       </w:r>
       <w:r>
         <w:t>with external systems, any attempt at a back-out should include close consultation with the external trading partners such as the Financial Services Center (FSC) and the Health Care Clearing House (HCCH)</w:t>
@@ -12941,7 +13347,6 @@
       </w:pPr>
       <w:bookmarkStart w:id="203" w:name="_Toc527634211"/>
       <w:r>
-        <w:lastRenderedPageBreak/>
         <w:t xml:space="preserve">Authority for </w:t>
       </w:r>
       <w:r>
@@ -12999,7 +13404,13 @@
         <w:t xml:space="preserve"> </w:t>
       </w:r>
       <w:r>
-        <w:t xml:space="preserve">and if appropriate, external trading partners such as the VA Financial Service Center (FSC) or Change Healthcare. </w:t>
+        <w:t xml:space="preserve">and if appropriate, external trading partners such as the VA FSC or </w:t>
+      </w:r>
+      <w:r>
+        <w:t>HCCH</w:t>
+      </w:r>
+      <w:r>
+        <w:t xml:space="preserve">. </w:t>
       </w:r>
     </w:p>
     <w:p>
@@ -13060,7 +13471,13 @@
         <w:t xml:space="preserve">.  </w:t>
       </w:r>
       <w:r>
-        <w:t>If it is prior to national release, the site will be already working directly with the development team daily and should contact that team. The development team members will have been identified in the Initial Operating Capability (IOC) Memorandum of Understanding (MOU).  As discussed in section 5.2, it is likely that development team can quickly address via a new software version. If the site is unsure who to contact they may log a ticket of contact Health Product Support - Management Systems Team.</w:t>
+        <w:t xml:space="preserve">If it is prior to national release, the site will be already working directly with the development team daily and should contact that team. The development team members will have been identified in the Initial Operating Capability (IOC) Memorandum of Understanding (MOU).  As discussed in section 5.2, it is likely that development team can quickly address via a new software version. If the site is unsure who to </w:t>
+      </w:r>
+      <w:r>
+        <w:t>contact,</w:t>
+      </w:r>
+      <w:r>
+        <w:t xml:space="preserve"> they may log a ticket of contact Health Product Support - Management Systems Team.</w:t>
       </w:r>
     </w:p>
     <w:p/>
@@ -13270,7 +13687,11 @@
         <w:t>While the VistA installation procedure of the KIDS build allows the installer to back up the modified routines using the ‘Backup a Transport Global’ action</w:t>
       </w:r>
       <w:r>
-        <w:t>, due to the complexity of this patch, it is not recommended for back-out, and a restore from a backup of the Transport Global should not be attempted.  In the event that a site decides to back out this patch, the site should contact the National Service Desk (NSD) to submit a help desk ticket. The development team will need to issue a follow-on patch in order to comprehensively back-out this patch and/or to clean up corrupted data/remove data dictionary changes, if needed and restore the system to a functioning state.</w:t>
+        <w:t xml:space="preserve">, due to the complexity of this patch, it is not </w:t>
+      </w:r>
+      <w:r>
+        <w:lastRenderedPageBreak/>
+        <w:t>recommended for back-out, and a restore from a backup of the Transport Global should not be attempted.  In the event that a site decides to back out this patch, the site should contact the National Service Desk (NSD) to submit a help desk ticket. The development team will need to issue a follow-on patch in order to comprehensively back-out this patch and/or to clean up corrupted data/remove data dictionary changes, if needed and restore the system to a functioning state.</w:t>
       </w:r>
     </w:p>
     <w:p/>
@@ -13300,7 +13721,6 @@
       <w:bookmarkEnd w:id="208"/>
       <w:bookmarkEnd w:id="209"/>
       <w:r>
-        <w:lastRenderedPageBreak/>
         <w:t>Back-out Verification</w:t>
       </w:r>
       <w:r>
@@ -13527,7 +13947,21 @@
       <w:rPr>
         <w:rStyle w:val="FooterChar"/>
       </w:rPr>
-      <w:t>MCCF EDI TAS eBilling Build 5/6 IB*2.0*608</w:t>
+      <w:t xml:space="preserve">MCCF EDI TAS </w:t>
+    </w:r>
+    <w:proofErr w:type="spellStart"/>
+    <w:r>
+      <w:rPr>
+        <w:rStyle w:val="FooterChar"/>
+      </w:rPr>
+      <w:t>eBilling</w:t>
+    </w:r>
+    <w:proofErr w:type="spellEnd"/>
+    <w:r>
+      <w:rPr>
+        <w:rStyle w:val="FooterChar"/>
+      </w:rPr>
+      <w:t xml:space="preserve"> Build 5/6 IB*2.0*608</w:t>
     </w:r>
   </w:p>
   <w:p>
@@ -13602,13 +14036,7 @@
       <w:rPr>
         <w:rStyle w:val="FooterChar"/>
       </w:rPr>
-      <w:t>201</w:t>
-    </w:r>
-    <w:r>
-      <w:rPr>
-        <w:rStyle w:val="FooterChar"/>
-      </w:rPr>
-      <w:t>9</w:t>
+      <w:t>2019</w:t>
     </w:r>
   </w:p>
 </w:ftr>
@@ -19628,20 +20056,20 @@
 </file>
 
 <file path=customXml/item1.xml><?xml version="1.0" encoding="utf-8"?>
-<p:properties xmlns:p="http://schemas.microsoft.com/office/2006/metadata/properties" xmlns:xsi="http://www.w3.org/2001/XMLSchema-instance" xmlns:pc="http://schemas.microsoft.com/office/infopath/2007/PartnerControls">
-  <documentManagement>
-    <Section xmlns="dccbc5df-29b3-4670-b8f5-ce9b6d6a1832">CD2 Required Documentation Templates</Section>
-  </documentManagement>
-</p:properties>
-</file>
-
-<file path=customXml/item2.xml><?xml version="1.0" encoding="utf-8"?>
 <?mso-contentType ?>
 <FormTemplates xmlns="http://schemas.microsoft.com/sharepoint/v3/contenttype/forms">
   <Display>DocumentLibraryForm</Display>
   <Edit>DocumentLibraryForm</Edit>
   <New>DocumentLibraryForm</New>
 </FormTemplates>
+</file>
+
+<file path=customXml/item2.xml><?xml version="1.0" encoding="utf-8"?>
+<p:properties xmlns:p="http://schemas.microsoft.com/office/2006/metadata/properties" xmlns:xsi="http://www.w3.org/2001/XMLSchema-instance" xmlns:pc="http://schemas.microsoft.com/office/infopath/2007/PartnerControls">
+  <documentManagement>
+    <Section xmlns="dccbc5df-29b3-4670-b8f5-ce9b6d6a1832">CD2 Required Documentation Templates</Section>
+  </documentManagement>
+</p:properties>
 </file>
 
 <file path=customXml/item3.xml><?xml version="1.0" encoding="utf-8"?>
@@ -19782,19 +20210,19 @@
 </file>
 
 <file path=customXml/itemProps1.xml><?xml version="1.0" encoding="utf-8"?>
+<ds:datastoreItem xmlns:ds="http://schemas.openxmlformats.org/officeDocument/2006/customXml" ds:itemID="{17A4561F-8EDF-45A1-9B5A-051AC10ECA67}">
+  <ds:schemaRefs>
+    <ds:schemaRef ds:uri="http://schemas.microsoft.com/sharepoint/v3/contenttype/forms"/>
+  </ds:schemaRefs>
+</ds:datastoreItem>
+</file>
+
+<file path=customXml/itemProps2.xml><?xml version="1.0" encoding="utf-8"?>
 <ds:datastoreItem xmlns:ds="http://schemas.openxmlformats.org/officeDocument/2006/customXml" ds:itemID="{8A7994EE-9A3C-46A0-AA3E-20C4619B20E2}">
   <ds:schemaRefs>
     <ds:schemaRef ds:uri="http://schemas.microsoft.com/office/2006/metadata/properties"/>
     <ds:schemaRef ds:uri="http://schemas.microsoft.com/office/infopath/2007/PartnerControls"/>
     <ds:schemaRef ds:uri="dccbc5df-29b3-4670-b8f5-ce9b6d6a1832"/>
-  </ds:schemaRefs>
-</ds:datastoreItem>
-</file>
-
-<file path=customXml/itemProps2.xml><?xml version="1.0" encoding="utf-8"?>
-<ds:datastoreItem xmlns:ds="http://schemas.openxmlformats.org/officeDocument/2006/customXml" ds:itemID="{17A4561F-8EDF-45A1-9B5A-051AC10ECA67}">
-  <ds:schemaRefs>
-    <ds:schemaRef ds:uri="http://schemas.microsoft.com/sharepoint/v3/contenttype/forms"/>
   </ds:schemaRefs>
 </ds:datastoreItem>
 </file>
@@ -19818,7 +20246,7 @@
 </file>
 
 <file path=customXml/itemProps4.xml><?xml version="1.0" encoding="utf-8"?>
-<ds:datastoreItem xmlns:ds="http://schemas.openxmlformats.org/officeDocument/2006/customXml" ds:itemID="{7CA6673D-2DA3-4BE0-9364-01AA36F76C3F}">
+<ds:datastoreItem xmlns:ds="http://schemas.openxmlformats.org/officeDocument/2006/customXml" ds:itemID="{C8E27FBB-7E37-46CA-B73F-F8FC586128D5}">
   <ds:schemaRefs>
     <ds:schemaRef ds:uri="http://schemas.openxmlformats.org/officeDocument/2006/bibliography"/>
   </ds:schemaRefs>

</xml_diff>